<commit_message>
Update Code Review 210210 210223.docx
</commit_message>
<xml_diff>
--- a/Code Review 210210 210223.docx
+++ b/Code Review 210210 210223.docx
@@ -632,10 +632,140 @@
         <w:spacing w:line="240" w:lineRule="auto"/>
         <w:rPr>
           <w:rFonts w:ascii="Roboto" w:cs="Roboto" w:eastAsia="Roboto" w:hAnsi="Roboto"/>
-          <w:sz w:val="30"/>
-          <w:szCs w:val="30"/>
-        </w:rPr>
-      </w:pPr>
+          <w:b w:val="1"/>
+          <w:sz w:val="30"/>
+          <w:szCs w:val="30"/>
+        </w:rPr>
+      </w:pPr>
+      <w:r>
+        <w:rPr>
+          <w:rFonts w:ascii="Roboto" w:cs="Roboto" w:eastAsia="Roboto" w:hAnsi="Roboto"/>
+          <w:b w:val="1"/>
+          <w:sz w:val="30"/>
+          <w:szCs w:val="30"/>
+          <w:rtl w:val="0"/>
+        </w:rPr>
+        <w:t xml:space="preserve">Code Review By:</w:t>
+      </w:r>
+    </w:p>
+    <w:p>
+      <w:pPr>
+        <w:widowControl w:val="0"/>
+        <w:spacing w:line="240" w:lineRule="auto"/>
+        <w:rPr>
+          <w:rFonts w:ascii="Roboto" w:cs="Roboto" w:eastAsia="Roboto" w:hAnsi="Roboto"/>
+          <w:b w:val="1"/>
+          <w:sz w:val="30"/>
+          <w:szCs w:val="30"/>
+        </w:rPr>
+      </w:pPr>
+      <w:r>
+        <w:rPr>
+          <w:rtl w:val="0"/>
+        </w:rPr>
+      </w:r>
+    </w:p>
+    <w:p>
+      <w:pPr>
+        <w:widowControl w:val="0"/>
+        <w:spacing w:line="240" w:lineRule="auto"/>
+        <w:ind w:left="720" w:firstLine="0"/>
+        <w:rPr>
+          <w:rFonts w:ascii="Roboto" w:cs="Roboto" w:eastAsia="Roboto" w:hAnsi="Roboto"/>
+          <w:sz w:val="30"/>
+          <w:szCs w:val="30"/>
+        </w:rPr>
+      </w:pPr>
+      <w:r>
+        <w:rPr>
+          <w:rFonts w:ascii="Roboto" w:cs="Roboto" w:eastAsia="Roboto" w:hAnsi="Roboto"/>
+          <w:sz w:val="30"/>
+          <w:szCs w:val="30"/>
+          <w:rtl w:val="0"/>
+        </w:rPr>
+        <w:t xml:space="preserve">Name: Muhammad Fahim</w:t>
+      </w:r>
+    </w:p>
+    <w:p>
+      <w:pPr>
+        <w:widowControl w:val="0"/>
+        <w:spacing w:line="240" w:lineRule="auto"/>
+        <w:ind w:left="720" w:firstLine="0"/>
+        <w:rPr>
+          <w:rFonts w:ascii="Roboto" w:cs="Roboto" w:eastAsia="Roboto" w:hAnsi="Roboto"/>
+          <w:sz w:val="30"/>
+          <w:szCs w:val="30"/>
+        </w:rPr>
+      </w:pPr>
+      <w:r>
+        <w:rPr>
+          <w:rFonts w:ascii="Roboto" w:cs="Roboto" w:eastAsia="Roboto" w:hAnsi="Roboto"/>
+          <w:sz w:val="30"/>
+          <w:szCs w:val="30"/>
+          <w:rtl w:val="0"/>
+        </w:rPr>
+        <w:t xml:space="preserve">Student ID: 210210</w:t>
+      </w:r>
+    </w:p>
+    <w:p>
+      <w:pPr>
+        <w:widowControl w:val="0"/>
+        <w:spacing w:line="240" w:lineRule="auto"/>
+        <w:ind w:left="720" w:firstLine="0"/>
+        <w:rPr>
+          <w:rFonts w:ascii="Roboto" w:cs="Roboto" w:eastAsia="Roboto" w:hAnsi="Roboto"/>
+          <w:sz w:val="30"/>
+          <w:szCs w:val="30"/>
+        </w:rPr>
+      </w:pPr>
+      <w:r>
+        <w:rPr>
+          <w:rtl w:val="0"/>
+        </w:rPr>
+      </w:r>
+    </w:p>
+    <w:p>
+      <w:pPr>
+        <w:widowControl w:val="0"/>
+        <w:spacing w:line="240" w:lineRule="auto"/>
+        <w:ind w:left="720" w:firstLine="0"/>
+        <w:rPr>
+          <w:rFonts w:ascii="Roboto" w:cs="Roboto" w:eastAsia="Roboto" w:hAnsi="Roboto"/>
+          <w:sz w:val="30"/>
+          <w:szCs w:val="30"/>
+        </w:rPr>
+      </w:pPr>
+      <w:r>
+        <w:rPr>
+          <w:rFonts w:ascii="Roboto" w:cs="Roboto" w:eastAsia="Roboto" w:hAnsi="Roboto"/>
+          <w:sz w:val="30"/>
+          <w:szCs w:val="30"/>
+          <w:rtl w:val="0"/>
+        </w:rPr>
+        <w:t xml:space="preserve">Name: Umme Talha</w:t>
+      </w:r>
+    </w:p>
+    <w:p>
+      <w:pPr>
+        <w:widowControl w:val="0"/>
+        <w:spacing w:line="240" w:lineRule="auto"/>
+        <w:ind w:left="720" w:firstLine="0"/>
+        <w:rPr>
+          <w:rFonts w:ascii="Roboto" w:cs="Roboto" w:eastAsia="Roboto" w:hAnsi="Roboto"/>
+          <w:b w:val="1"/>
+          <w:sz w:val="30"/>
+          <w:szCs w:val="30"/>
+        </w:rPr>
+      </w:pPr>
+      <w:r>
+        <w:rPr>
+          <w:rFonts w:ascii="Roboto" w:cs="Roboto" w:eastAsia="Roboto" w:hAnsi="Roboto"/>
+          <w:sz w:val="30"/>
+          <w:szCs w:val="30"/>
+          <w:rtl w:val="0"/>
+        </w:rPr>
+        <w:t xml:space="preserve">Student ID: 210223</w:t>
+      </w:r>
       <w:r>
         <w:rPr>
           <w:rtl w:val="0"/>

</xml_diff>